<commit_message>
Matriz, exercicio exemplo concluído
</commit_message>
<xml_diff>
--- a/Aula_08_Classe/Aula_19_Matriz.docx
+++ b/Aula_08_Classe/Aula_19_Matriz.docx
@@ -1182,13 +1182,7 @@
     </w:p>
     <w:p>
       <w:r>
-        <w:t xml:space="preserve">No exemplo </w:t>
-      </w:r>
-      <w:r>
-        <w:t>abaixo</w:t>
-      </w:r>
-      <w:r>
-        <w:t>, a diagonal principal é composta pelos números 5 8 2</w:t>
+        <w:t>No exemplo abaixo, a diagonal principal é composta pelos números 5 8 2</w:t>
       </w:r>
     </w:p>
     <w:p>
@@ -1327,6 +1321,21 @@
         <w:spacing w:line="259" w:lineRule="auto"/>
         <w:jc w:val="left"/>
         <w:rPr>
+          <w:color w:val="000000" w:themeColor="text1"/>
+        </w:rPr>
+      </w:pPr>
+      <w:r>
+        <w:rPr>
+          <w:color w:val="000000" w:themeColor="text1"/>
+        </w:rPr>
+        <w:br w:type="page"/>
+      </w:r>
+    </w:p>
+    <w:p>
+      <w:pPr>
+        <w:spacing w:line="259" w:lineRule="auto"/>
+        <w:jc w:val="left"/>
+        <w:rPr>
           <w:rFonts w:eastAsiaTheme="majorEastAsia" w:cstheme="majorBidi"/>
           <w:b/>
           <w:color w:val="000000" w:themeColor="text1"/>
@@ -1334,18 +1343,2008 @@
           <w:szCs w:val="32"/>
         </w:rPr>
       </w:pPr>
-      <w:r>
-        <w:rPr>
-          <w:color w:val="FF0000"/>
-        </w:rPr>
-        <w:t>Fazer esse exercício acima</w:t>
-      </w:r>
-      <w:r>
-        <w:t xml:space="preserve"> </w:t>
-      </w:r>
       <w:bookmarkStart w:id="0" w:name="_GoBack"/>
       <w:bookmarkEnd w:id="0"/>
       <w:r>
+        <w:rPr>
+          <w:color w:val="000000" w:themeColor="text1"/>
+        </w:rPr>
+        <w:lastRenderedPageBreak/>
+        <w:t xml:space="preserve">Código do exercício exemplo: </w:t>
+      </w:r>
+    </w:p>
+    <w:p>
+      <w:pPr>
+        <w:autoSpaceDE w:val="0"/>
+        <w:autoSpaceDN w:val="0"/>
+        <w:adjustRightInd w:val="0"/>
+        <w:spacing w:after="0" w:line="240" w:lineRule="auto"/>
+        <w:jc w:val="left"/>
+        <w:rPr>
+          <w:rFonts w:ascii="Consolas" w:hAnsi="Consolas" w:cs="Consolas"/>
+          <w:color w:val="000000"/>
+          <w:sz w:val="19"/>
+          <w:szCs w:val="19"/>
+        </w:rPr>
+      </w:pPr>
+      <w:proofErr w:type="spellStart"/>
+      <w:proofErr w:type="gramStart"/>
+      <w:r>
+        <w:rPr>
+          <w:rFonts w:ascii="Consolas" w:hAnsi="Consolas" w:cs="Consolas"/>
+          <w:color w:val="0000FF"/>
+          <w:sz w:val="19"/>
+          <w:szCs w:val="19"/>
+        </w:rPr>
+        <w:t>using</w:t>
+      </w:r>
+      <w:proofErr w:type="spellEnd"/>
+      <w:proofErr w:type="gramEnd"/>
+      <w:r>
+        <w:rPr>
+          <w:rFonts w:ascii="Consolas" w:hAnsi="Consolas" w:cs="Consolas"/>
+          <w:color w:val="000000"/>
+          <w:sz w:val="19"/>
+          <w:szCs w:val="19"/>
+        </w:rPr>
+        <w:t xml:space="preserve"> System;</w:t>
+      </w:r>
+    </w:p>
+    <w:p>
+      <w:pPr>
+        <w:autoSpaceDE w:val="0"/>
+        <w:autoSpaceDN w:val="0"/>
+        <w:adjustRightInd w:val="0"/>
+        <w:spacing w:after="0" w:line="240" w:lineRule="auto"/>
+        <w:jc w:val="left"/>
+        <w:rPr>
+          <w:rFonts w:ascii="Consolas" w:hAnsi="Consolas" w:cs="Consolas"/>
+          <w:color w:val="000000"/>
+          <w:sz w:val="19"/>
+          <w:szCs w:val="19"/>
+        </w:rPr>
+      </w:pPr>
+    </w:p>
+    <w:p>
+      <w:pPr>
+        <w:autoSpaceDE w:val="0"/>
+        <w:autoSpaceDN w:val="0"/>
+        <w:adjustRightInd w:val="0"/>
+        <w:spacing w:after="0" w:line="240" w:lineRule="auto"/>
+        <w:jc w:val="left"/>
+        <w:rPr>
+          <w:rFonts w:ascii="Consolas" w:hAnsi="Consolas" w:cs="Consolas"/>
+          <w:color w:val="000000"/>
+          <w:sz w:val="19"/>
+          <w:szCs w:val="19"/>
+        </w:rPr>
+      </w:pPr>
+      <w:proofErr w:type="spellStart"/>
+      <w:proofErr w:type="gramStart"/>
+      <w:r>
+        <w:rPr>
+          <w:rFonts w:ascii="Consolas" w:hAnsi="Consolas" w:cs="Consolas"/>
+          <w:color w:val="0000FF"/>
+          <w:sz w:val="19"/>
+          <w:szCs w:val="19"/>
+        </w:rPr>
+        <w:t>namespace</w:t>
+      </w:r>
+      <w:proofErr w:type="spellEnd"/>
+      <w:proofErr w:type="gramEnd"/>
+      <w:r>
+        <w:rPr>
+          <w:rFonts w:ascii="Consolas" w:hAnsi="Consolas" w:cs="Consolas"/>
+          <w:color w:val="000000"/>
+          <w:sz w:val="19"/>
+          <w:szCs w:val="19"/>
+        </w:rPr>
+        <w:t xml:space="preserve"> </w:t>
+      </w:r>
+      <w:proofErr w:type="spellStart"/>
+      <w:r>
+        <w:rPr>
+          <w:rFonts w:ascii="Consolas" w:hAnsi="Consolas" w:cs="Consolas"/>
+          <w:color w:val="000000"/>
+          <w:sz w:val="19"/>
+          <w:szCs w:val="19"/>
+        </w:rPr>
+        <w:t>MatizExercicioFixação</w:t>
+      </w:r>
+      <w:proofErr w:type="spellEnd"/>
+    </w:p>
+    <w:p>
+      <w:pPr>
+        <w:autoSpaceDE w:val="0"/>
+        <w:autoSpaceDN w:val="0"/>
+        <w:adjustRightInd w:val="0"/>
+        <w:spacing w:after="0" w:line="240" w:lineRule="auto"/>
+        <w:jc w:val="left"/>
+        <w:rPr>
+          <w:rFonts w:ascii="Consolas" w:hAnsi="Consolas" w:cs="Consolas"/>
+          <w:color w:val="000000"/>
+          <w:sz w:val="19"/>
+          <w:szCs w:val="19"/>
+        </w:rPr>
+      </w:pPr>
+      <w:r>
+        <w:rPr>
+          <w:rFonts w:ascii="Consolas" w:hAnsi="Consolas" w:cs="Consolas"/>
+          <w:color w:val="000000"/>
+          <w:sz w:val="19"/>
+          <w:szCs w:val="19"/>
+        </w:rPr>
+        <w:t>{</w:t>
+      </w:r>
+    </w:p>
+    <w:p>
+      <w:pPr>
+        <w:autoSpaceDE w:val="0"/>
+        <w:autoSpaceDN w:val="0"/>
+        <w:adjustRightInd w:val="0"/>
+        <w:spacing w:after="0" w:line="240" w:lineRule="auto"/>
+        <w:jc w:val="left"/>
+        <w:rPr>
+          <w:rFonts w:ascii="Consolas" w:hAnsi="Consolas" w:cs="Consolas"/>
+          <w:color w:val="000000"/>
+          <w:sz w:val="19"/>
+          <w:szCs w:val="19"/>
+        </w:rPr>
+      </w:pPr>
+      <w:r>
+        <w:rPr>
+          <w:rFonts w:ascii="Consolas" w:hAnsi="Consolas" w:cs="Consolas"/>
+          <w:color w:val="000000"/>
+          <w:sz w:val="19"/>
+          <w:szCs w:val="19"/>
+        </w:rPr>
+        <w:t xml:space="preserve">    </w:t>
+      </w:r>
+      <w:proofErr w:type="spellStart"/>
+      <w:proofErr w:type="gramStart"/>
+      <w:r>
+        <w:rPr>
+          <w:rFonts w:ascii="Consolas" w:hAnsi="Consolas" w:cs="Consolas"/>
+          <w:color w:val="0000FF"/>
+          <w:sz w:val="19"/>
+          <w:szCs w:val="19"/>
+        </w:rPr>
+        <w:t>class</w:t>
+      </w:r>
+      <w:proofErr w:type="spellEnd"/>
+      <w:proofErr w:type="gramEnd"/>
+      <w:r>
+        <w:rPr>
+          <w:rFonts w:ascii="Consolas" w:hAnsi="Consolas" w:cs="Consolas"/>
+          <w:color w:val="000000"/>
+          <w:sz w:val="19"/>
+          <w:szCs w:val="19"/>
+        </w:rPr>
+        <w:t xml:space="preserve"> </w:t>
+      </w:r>
+      <w:proofErr w:type="spellStart"/>
+      <w:r>
+        <w:rPr>
+          <w:rFonts w:ascii="Consolas" w:hAnsi="Consolas" w:cs="Consolas"/>
+          <w:color w:val="2B91AF"/>
+          <w:sz w:val="19"/>
+          <w:szCs w:val="19"/>
+        </w:rPr>
+        <w:t>Program</w:t>
+      </w:r>
+      <w:proofErr w:type="spellEnd"/>
+    </w:p>
+    <w:p>
+      <w:pPr>
+        <w:autoSpaceDE w:val="0"/>
+        <w:autoSpaceDN w:val="0"/>
+        <w:adjustRightInd w:val="0"/>
+        <w:spacing w:after="0" w:line="240" w:lineRule="auto"/>
+        <w:jc w:val="left"/>
+        <w:rPr>
+          <w:rFonts w:ascii="Consolas" w:hAnsi="Consolas" w:cs="Consolas"/>
+          <w:color w:val="000000"/>
+          <w:sz w:val="19"/>
+          <w:szCs w:val="19"/>
+        </w:rPr>
+      </w:pPr>
+      <w:r>
+        <w:rPr>
+          <w:rFonts w:ascii="Consolas" w:hAnsi="Consolas" w:cs="Consolas"/>
+          <w:color w:val="000000"/>
+          <w:sz w:val="19"/>
+          <w:szCs w:val="19"/>
+        </w:rPr>
+        <w:t xml:space="preserve">    {</w:t>
+      </w:r>
+    </w:p>
+    <w:p>
+      <w:pPr>
+        <w:autoSpaceDE w:val="0"/>
+        <w:autoSpaceDN w:val="0"/>
+        <w:adjustRightInd w:val="0"/>
+        <w:spacing w:after="0" w:line="240" w:lineRule="auto"/>
+        <w:jc w:val="left"/>
+        <w:rPr>
+          <w:rFonts w:ascii="Consolas" w:hAnsi="Consolas" w:cs="Consolas"/>
+          <w:color w:val="000000"/>
+          <w:sz w:val="19"/>
+          <w:szCs w:val="19"/>
+        </w:rPr>
+      </w:pPr>
+      <w:r>
+        <w:rPr>
+          <w:rFonts w:ascii="Consolas" w:hAnsi="Consolas" w:cs="Consolas"/>
+          <w:color w:val="000000"/>
+          <w:sz w:val="19"/>
+          <w:szCs w:val="19"/>
+        </w:rPr>
+        <w:t xml:space="preserve">        </w:t>
+      </w:r>
+      <w:proofErr w:type="spellStart"/>
+      <w:proofErr w:type="gramStart"/>
+      <w:r>
+        <w:rPr>
+          <w:rFonts w:ascii="Consolas" w:hAnsi="Consolas" w:cs="Consolas"/>
+          <w:color w:val="0000FF"/>
+          <w:sz w:val="19"/>
+          <w:szCs w:val="19"/>
+        </w:rPr>
+        <w:t>static</w:t>
+      </w:r>
+      <w:proofErr w:type="spellEnd"/>
+      <w:proofErr w:type="gramEnd"/>
+      <w:r>
+        <w:rPr>
+          <w:rFonts w:ascii="Consolas" w:hAnsi="Consolas" w:cs="Consolas"/>
+          <w:color w:val="000000"/>
+          <w:sz w:val="19"/>
+          <w:szCs w:val="19"/>
+        </w:rPr>
+        <w:t xml:space="preserve"> </w:t>
+      </w:r>
+      <w:proofErr w:type="spellStart"/>
+      <w:r>
+        <w:rPr>
+          <w:rFonts w:ascii="Consolas" w:hAnsi="Consolas" w:cs="Consolas"/>
+          <w:color w:val="0000FF"/>
+          <w:sz w:val="19"/>
+          <w:szCs w:val="19"/>
+        </w:rPr>
+        <w:t>void</w:t>
+      </w:r>
+      <w:proofErr w:type="spellEnd"/>
+      <w:r>
+        <w:rPr>
+          <w:rFonts w:ascii="Consolas" w:hAnsi="Consolas" w:cs="Consolas"/>
+          <w:color w:val="000000"/>
+          <w:sz w:val="19"/>
+          <w:szCs w:val="19"/>
+        </w:rPr>
+        <w:t xml:space="preserve"> </w:t>
+      </w:r>
+      <w:proofErr w:type="spellStart"/>
+      <w:r>
+        <w:rPr>
+          <w:rFonts w:ascii="Consolas" w:hAnsi="Consolas" w:cs="Consolas"/>
+          <w:color w:val="000000"/>
+          <w:sz w:val="19"/>
+          <w:szCs w:val="19"/>
+        </w:rPr>
+        <w:t>Main</w:t>
+      </w:r>
+      <w:proofErr w:type="spellEnd"/>
+      <w:r>
+        <w:rPr>
+          <w:rFonts w:ascii="Consolas" w:hAnsi="Consolas" w:cs="Consolas"/>
+          <w:color w:val="000000"/>
+          <w:sz w:val="19"/>
+          <w:szCs w:val="19"/>
+        </w:rPr>
+        <w:t>(</w:t>
+      </w:r>
+      <w:proofErr w:type="spellStart"/>
+      <w:r>
+        <w:rPr>
+          <w:rFonts w:ascii="Consolas" w:hAnsi="Consolas" w:cs="Consolas"/>
+          <w:color w:val="0000FF"/>
+          <w:sz w:val="19"/>
+          <w:szCs w:val="19"/>
+        </w:rPr>
+        <w:t>string</w:t>
+      </w:r>
+      <w:proofErr w:type="spellEnd"/>
+      <w:r>
+        <w:rPr>
+          <w:rFonts w:ascii="Consolas" w:hAnsi="Consolas" w:cs="Consolas"/>
+          <w:color w:val="000000"/>
+          <w:sz w:val="19"/>
+          <w:szCs w:val="19"/>
+        </w:rPr>
+        <w:t xml:space="preserve">[] </w:t>
+      </w:r>
+      <w:proofErr w:type="spellStart"/>
+      <w:r>
+        <w:rPr>
+          <w:rFonts w:ascii="Consolas" w:hAnsi="Consolas" w:cs="Consolas"/>
+          <w:color w:val="000000"/>
+          <w:sz w:val="19"/>
+          <w:szCs w:val="19"/>
+        </w:rPr>
+        <w:t>args</w:t>
+      </w:r>
+      <w:proofErr w:type="spellEnd"/>
+      <w:r>
+        <w:rPr>
+          <w:rFonts w:ascii="Consolas" w:hAnsi="Consolas" w:cs="Consolas"/>
+          <w:color w:val="000000"/>
+          <w:sz w:val="19"/>
+          <w:szCs w:val="19"/>
+        </w:rPr>
+        <w:t>)</w:t>
+      </w:r>
+    </w:p>
+    <w:p>
+      <w:pPr>
+        <w:autoSpaceDE w:val="0"/>
+        <w:autoSpaceDN w:val="0"/>
+        <w:adjustRightInd w:val="0"/>
+        <w:spacing w:after="0" w:line="240" w:lineRule="auto"/>
+        <w:jc w:val="left"/>
+        <w:rPr>
+          <w:rFonts w:ascii="Consolas" w:hAnsi="Consolas" w:cs="Consolas"/>
+          <w:color w:val="000000"/>
+          <w:sz w:val="19"/>
+          <w:szCs w:val="19"/>
+        </w:rPr>
+      </w:pPr>
+      <w:r>
+        <w:rPr>
+          <w:rFonts w:ascii="Consolas" w:hAnsi="Consolas" w:cs="Consolas"/>
+          <w:color w:val="000000"/>
+          <w:sz w:val="19"/>
+          <w:szCs w:val="19"/>
+        </w:rPr>
+        <w:t xml:space="preserve">        {</w:t>
+      </w:r>
+    </w:p>
+    <w:p>
+      <w:pPr>
+        <w:autoSpaceDE w:val="0"/>
+        <w:autoSpaceDN w:val="0"/>
+        <w:adjustRightInd w:val="0"/>
+        <w:spacing w:after="0" w:line="240" w:lineRule="auto"/>
+        <w:jc w:val="left"/>
+        <w:rPr>
+          <w:rFonts w:ascii="Consolas" w:hAnsi="Consolas" w:cs="Consolas"/>
+          <w:color w:val="000000"/>
+          <w:sz w:val="19"/>
+          <w:szCs w:val="19"/>
+        </w:rPr>
+      </w:pPr>
+      <w:r>
+        <w:rPr>
+          <w:rFonts w:ascii="Consolas" w:hAnsi="Consolas" w:cs="Consolas"/>
+          <w:color w:val="000000"/>
+          <w:sz w:val="19"/>
+          <w:szCs w:val="19"/>
+        </w:rPr>
+        <w:t xml:space="preserve">            </w:t>
+      </w:r>
+      <w:proofErr w:type="spellStart"/>
+      <w:proofErr w:type="gramStart"/>
+      <w:r>
+        <w:rPr>
+          <w:rFonts w:ascii="Consolas" w:hAnsi="Consolas" w:cs="Consolas"/>
+          <w:color w:val="0000FF"/>
+          <w:sz w:val="19"/>
+          <w:szCs w:val="19"/>
+        </w:rPr>
+        <w:t>int</w:t>
+      </w:r>
+      <w:proofErr w:type="spellEnd"/>
+      <w:proofErr w:type="gramEnd"/>
+      <w:r>
+        <w:rPr>
+          <w:rFonts w:ascii="Consolas" w:hAnsi="Consolas" w:cs="Consolas"/>
+          <w:color w:val="000000"/>
+          <w:sz w:val="19"/>
+          <w:szCs w:val="19"/>
+        </w:rPr>
+        <w:t xml:space="preserve"> n = </w:t>
+      </w:r>
+      <w:proofErr w:type="spellStart"/>
+      <w:r>
+        <w:rPr>
+          <w:rFonts w:ascii="Consolas" w:hAnsi="Consolas" w:cs="Consolas"/>
+          <w:color w:val="0000FF"/>
+          <w:sz w:val="19"/>
+          <w:szCs w:val="19"/>
+        </w:rPr>
+        <w:t>int</w:t>
+      </w:r>
+      <w:r>
+        <w:rPr>
+          <w:rFonts w:ascii="Consolas" w:hAnsi="Consolas" w:cs="Consolas"/>
+          <w:color w:val="000000"/>
+          <w:sz w:val="19"/>
+          <w:szCs w:val="19"/>
+        </w:rPr>
+        <w:t>.Parse</w:t>
+      </w:r>
+      <w:proofErr w:type="spellEnd"/>
+      <w:r>
+        <w:rPr>
+          <w:rFonts w:ascii="Consolas" w:hAnsi="Consolas" w:cs="Consolas"/>
+          <w:color w:val="000000"/>
+          <w:sz w:val="19"/>
+          <w:szCs w:val="19"/>
+        </w:rPr>
+        <w:t>(</w:t>
+      </w:r>
+      <w:proofErr w:type="spellStart"/>
+      <w:r>
+        <w:rPr>
+          <w:rFonts w:ascii="Consolas" w:hAnsi="Consolas" w:cs="Consolas"/>
+          <w:color w:val="000000"/>
+          <w:sz w:val="19"/>
+          <w:szCs w:val="19"/>
+        </w:rPr>
+        <w:t>Console.ReadLine</w:t>
+      </w:r>
+      <w:proofErr w:type="spellEnd"/>
+      <w:r>
+        <w:rPr>
+          <w:rFonts w:ascii="Consolas" w:hAnsi="Consolas" w:cs="Consolas"/>
+          <w:color w:val="000000"/>
+          <w:sz w:val="19"/>
+          <w:szCs w:val="19"/>
+        </w:rPr>
+        <w:t>());</w:t>
+      </w:r>
+    </w:p>
+    <w:p>
+      <w:pPr>
+        <w:autoSpaceDE w:val="0"/>
+        <w:autoSpaceDN w:val="0"/>
+        <w:adjustRightInd w:val="0"/>
+        <w:spacing w:after="0" w:line="240" w:lineRule="auto"/>
+        <w:jc w:val="left"/>
+        <w:rPr>
+          <w:rFonts w:ascii="Consolas" w:hAnsi="Consolas" w:cs="Consolas"/>
+          <w:color w:val="000000"/>
+          <w:sz w:val="19"/>
+          <w:szCs w:val="19"/>
+        </w:rPr>
+      </w:pPr>
+    </w:p>
+    <w:p>
+      <w:pPr>
+        <w:autoSpaceDE w:val="0"/>
+        <w:autoSpaceDN w:val="0"/>
+        <w:adjustRightInd w:val="0"/>
+        <w:spacing w:after="0" w:line="240" w:lineRule="auto"/>
+        <w:jc w:val="left"/>
+        <w:rPr>
+          <w:rFonts w:ascii="Consolas" w:hAnsi="Consolas" w:cs="Consolas"/>
+          <w:color w:val="000000"/>
+          <w:sz w:val="19"/>
+          <w:szCs w:val="19"/>
+        </w:rPr>
+      </w:pPr>
+      <w:r>
+        <w:rPr>
+          <w:rFonts w:ascii="Consolas" w:hAnsi="Consolas" w:cs="Consolas"/>
+          <w:color w:val="000000"/>
+          <w:sz w:val="19"/>
+          <w:szCs w:val="19"/>
+        </w:rPr>
+        <w:t xml:space="preserve">            </w:t>
+      </w:r>
+      <w:proofErr w:type="spellStart"/>
+      <w:proofErr w:type="gramStart"/>
+      <w:r>
+        <w:rPr>
+          <w:rFonts w:ascii="Consolas" w:hAnsi="Consolas" w:cs="Consolas"/>
+          <w:color w:val="0000FF"/>
+          <w:sz w:val="19"/>
+          <w:szCs w:val="19"/>
+        </w:rPr>
+        <w:t>int</w:t>
+      </w:r>
+      <w:proofErr w:type="spellEnd"/>
+      <w:proofErr w:type="gramEnd"/>
+      <w:r>
+        <w:rPr>
+          <w:rFonts w:ascii="Consolas" w:hAnsi="Consolas" w:cs="Consolas"/>
+          <w:color w:val="000000"/>
+          <w:sz w:val="19"/>
+          <w:szCs w:val="19"/>
+        </w:rPr>
+        <w:t xml:space="preserve">[,] matriz = </w:t>
+      </w:r>
+      <w:r>
+        <w:rPr>
+          <w:rFonts w:ascii="Consolas" w:hAnsi="Consolas" w:cs="Consolas"/>
+          <w:color w:val="0000FF"/>
+          <w:sz w:val="19"/>
+          <w:szCs w:val="19"/>
+        </w:rPr>
+        <w:t>new</w:t>
+      </w:r>
+      <w:r>
+        <w:rPr>
+          <w:rFonts w:ascii="Consolas" w:hAnsi="Consolas" w:cs="Consolas"/>
+          <w:color w:val="000000"/>
+          <w:sz w:val="19"/>
+          <w:szCs w:val="19"/>
+        </w:rPr>
+        <w:t xml:space="preserve"> </w:t>
+      </w:r>
+      <w:proofErr w:type="spellStart"/>
+      <w:r>
+        <w:rPr>
+          <w:rFonts w:ascii="Consolas" w:hAnsi="Consolas" w:cs="Consolas"/>
+          <w:color w:val="0000FF"/>
+          <w:sz w:val="19"/>
+          <w:szCs w:val="19"/>
+        </w:rPr>
+        <w:t>int</w:t>
+      </w:r>
+      <w:proofErr w:type="spellEnd"/>
+      <w:r>
+        <w:rPr>
+          <w:rFonts w:ascii="Consolas" w:hAnsi="Consolas" w:cs="Consolas"/>
+          <w:color w:val="000000"/>
+          <w:sz w:val="19"/>
+          <w:szCs w:val="19"/>
+        </w:rPr>
+        <w:t>[n, n];</w:t>
+      </w:r>
+    </w:p>
+    <w:p>
+      <w:pPr>
+        <w:autoSpaceDE w:val="0"/>
+        <w:autoSpaceDN w:val="0"/>
+        <w:adjustRightInd w:val="0"/>
+        <w:spacing w:after="0" w:line="240" w:lineRule="auto"/>
+        <w:jc w:val="left"/>
+        <w:rPr>
+          <w:rFonts w:ascii="Consolas" w:hAnsi="Consolas" w:cs="Consolas"/>
+          <w:color w:val="000000"/>
+          <w:sz w:val="19"/>
+          <w:szCs w:val="19"/>
+        </w:rPr>
+      </w:pPr>
+    </w:p>
+    <w:p>
+      <w:pPr>
+        <w:autoSpaceDE w:val="0"/>
+        <w:autoSpaceDN w:val="0"/>
+        <w:adjustRightInd w:val="0"/>
+        <w:spacing w:after="0" w:line="240" w:lineRule="auto"/>
+        <w:jc w:val="left"/>
+        <w:rPr>
+          <w:rFonts w:ascii="Consolas" w:hAnsi="Consolas" w:cs="Consolas"/>
+          <w:color w:val="000000"/>
+          <w:sz w:val="19"/>
+          <w:szCs w:val="19"/>
+        </w:rPr>
+      </w:pPr>
+      <w:r>
+        <w:rPr>
+          <w:rFonts w:ascii="Consolas" w:hAnsi="Consolas" w:cs="Consolas"/>
+          <w:color w:val="000000"/>
+          <w:sz w:val="19"/>
+          <w:szCs w:val="19"/>
+        </w:rPr>
+        <w:t xml:space="preserve">            </w:t>
+      </w:r>
+      <w:proofErr w:type="gramStart"/>
+      <w:r>
+        <w:rPr>
+          <w:rFonts w:ascii="Consolas" w:hAnsi="Consolas" w:cs="Consolas"/>
+          <w:color w:val="0000FF"/>
+          <w:sz w:val="19"/>
+          <w:szCs w:val="19"/>
+        </w:rPr>
+        <w:t>for</w:t>
+      </w:r>
+      <w:proofErr w:type="gramEnd"/>
+      <w:r>
+        <w:rPr>
+          <w:rFonts w:ascii="Consolas" w:hAnsi="Consolas" w:cs="Consolas"/>
+          <w:color w:val="000000"/>
+          <w:sz w:val="19"/>
+          <w:szCs w:val="19"/>
+        </w:rPr>
+        <w:t xml:space="preserve"> (</w:t>
+      </w:r>
+      <w:proofErr w:type="spellStart"/>
+      <w:r>
+        <w:rPr>
+          <w:rFonts w:ascii="Consolas" w:hAnsi="Consolas" w:cs="Consolas"/>
+          <w:color w:val="0000FF"/>
+          <w:sz w:val="19"/>
+          <w:szCs w:val="19"/>
+        </w:rPr>
+        <w:t>int</w:t>
+      </w:r>
+      <w:proofErr w:type="spellEnd"/>
+      <w:r>
+        <w:rPr>
+          <w:rFonts w:ascii="Consolas" w:hAnsi="Consolas" w:cs="Consolas"/>
+          <w:color w:val="000000"/>
+          <w:sz w:val="19"/>
+          <w:szCs w:val="19"/>
+        </w:rPr>
+        <w:t xml:space="preserve"> i = 0; i &lt; n; i ++)</w:t>
+      </w:r>
+    </w:p>
+    <w:p>
+      <w:pPr>
+        <w:autoSpaceDE w:val="0"/>
+        <w:autoSpaceDN w:val="0"/>
+        <w:adjustRightInd w:val="0"/>
+        <w:spacing w:after="0" w:line="240" w:lineRule="auto"/>
+        <w:jc w:val="left"/>
+        <w:rPr>
+          <w:rFonts w:ascii="Consolas" w:hAnsi="Consolas" w:cs="Consolas"/>
+          <w:color w:val="000000"/>
+          <w:sz w:val="19"/>
+          <w:szCs w:val="19"/>
+        </w:rPr>
+      </w:pPr>
+      <w:r>
+        <w:rPr>
+          <w:rFonts w:ascii="Consolas" w:hAnsi="Consolas" w:cs="Consolas"/>
+          <w:color w:val="000000"/>
+          <w:sz w:val="19"/>
+          <w:szCs w:val="19"/>
+        </w:rPr>
+        <w:t xml:space="preserve">            {</w:t>
+      </w:r>
+    </w:p>
+    <w:p>
+      <w:pPr>
+        <w:autoSpaceDE w:val="0"/>
+        <w:autoSpaceDN w:val="0"/>
+        <w:adjustRightInd w:val="0"/>
+        <w:spacing w:after="0" w:line="240" w:lineRule="auto"/>
+        <w:jc w:val="left"/>
+        <w:rPr>
+          <w:rFonts w:ascii="Consolas" w:hAnsi="Consolas" w:cs="Consolas"/>
+          <w:color w:val="000000"/>
+          <w:sz w:val="19"/>
+          <w:szCs w:val="19"/>
+        </w:rPr>
+      </w:pPr>
+      <w:r>
+        <w:rPr>
+          <w:rFonts w:ascii="Consolas" w:hAnsi="Consolas" w:cs="Consolas"/>
+          <w:color w:val="000000"/>
+          <w:sz w:val="19"/>
+          <w:szCs w:val="19"/>
+        </w:rPr>
+        <w:t xml:space="preserve">                </w:t>
+      </w:r>
+      <w:proofErr w:type="spellStart"/>
+      <w:proofErr w:type="gramStart"/>
+      <w:r>
+        <w:rPr>
+          <w:rFonts w:ascii="Consolas" w:hAnsi="Consolas" w:cs="Consolas"/>
+          <w:color w:val="0000FF"/>
+          <w:sz w:val="19"/>
+          <w:szCs w:val="19"/>
+        </w:rPr>
+        <w:t>string</w:t>
+      </w:r>
+      <w:proofErr w:type="spellEnd"/>
+      <w:proofErr w:type="gramEnd"/>
+      <w:r>
+        <w:rPr>
+          <w:rFonts w:ascii="Consolas" w:hAnsi="Consolas" w:cs="Consolas"/>
+          <w:color w:val="000000"/>
+          <w:sz w:val="19"/>
+          <w:szCs w:val="19"/>
+        </w:rPr>
+        <w:t xml:space="preserve">[] valores = </w:t>
+      </w:r>
+      <w:proofErr w:type="spellStart"/>
+      <w:r>
+        <w:rPr>
+          <w:rFonts w:ascii="Consolas" w:hAnsi="Consolas" w:cs="Consolas"/>
+          <w:color w:val="000000"/>
+          <w:sz w:val="19"/>
+          <w:szCs w:val="19"/>
+        </w:rPr>
+        <w:t>Console.ReadLine</w:t>
+      </w:r>
+      <w:proofErr w:type="spellEnd"/>
+      <w:r>
+        <w:rPr>
+          <w:rFonts w:ascii="Consolas" w:hAnsi="Consolas" w:cs="Consolas"/>
+          <w:color w:val="000000"/>
+          <w:sz w:val="19"/>
+          <w:szCs w:val="19"/>
+        </w:rPr>
+        <w:t>().Split(</w:t>
+      </w:r>
+      <w:r>
+        <w:rPr>
+          <w:rFonts w:ascii="Consolas" w:hAnsi="Consolas" w:cs="Consolas"/>
+          <w:color w:val="A31515"/>
+          <w:sz w:val="19"/>
+          <w:szCs w:val="19"/>
+        </w:rPr>
+        <w:t>' '</w:t>
+      </w:r>
+      <w:r>
+        <w:rPr>
+          <w:rFonts w:ascii="Consolas" w:hAnsi="Consolas" w:cs="Consolas"/>
+          <w:color w:val="000000"/>
+          <w:sz w:val="19"/>
+          <w:szCs w:val="19"/>
+        </w:rPr>
+        <w:t>);</w:t>
+      </w:r>
+    </w:p>
+    <w:p>
+      <w:pPr>
+        <w:autoSpaceDE w:val="0"/>
+        <w:autoSpaceDN w:val="0"/>
+        <w:adjustRightInd w:val="0"/>
+        <w:spacing w:after="0" w:line="240" w:lineRule="auto"/>
+        <w:jc w:val="left"/>
+        <w:rPr>
+          <w:rFonts w:ascii="Consolas" w:hAnsi="Consolas" w:cs="Consolas"/>
+          <w:color w:val="000000"/>
+          <w:sz w:val="19"/>
+          <w:szCs w:val="19"/>
+        </w:rPr>
+      </w:pPr>
+    </w:p>
+    <w:p>
+      <w:pPr>
+        <w:autoSpaceDE w:val="0"/>
+        <w:autoSpaceDN w:val="0"/>
+        <w:adjustRightInd w:val="0"/>
+        <w:spacing w:after="0" w:line="240" w:lineRule="auto"/>
+        <w:jc w:val="left"/>
+        <w:rPr>
+          <w:rFonts w:ascii="Consolas" w:hAnsi="Consolas" w:cs="Consolas"/>
+          <w:color w:val="000000"/>
+          <w:sz w:val="19"/>
+          <w:szCs w:val="19"/>
+        </w:rPr>
+      </w:pPr>
+      <w:r>
+        <w:rPr>
+          <w:rFonts w:ascii="Consolas" w:hAnsi="Consolas" w:cs="Consolas"/>
+          <w:color w:val="000000"/>
+          <w:sz w:val="19"/>
+          <w:szCs w:val="19"/>
+        </w:rPr>
+        <w:t xml:space="preserve">                </w:t>
+      </w:r>
+      <w:proofErr w:type="gramStart"/>
+      <w:r>
+        <w:rPr>
+          <w:rFonts w:ascii="Consolas" w:hAnsi="Consolas" w:cs="Consolas"/>
+          <w:color w:val="0000FF"/>
+          <w:sz w:val="19"/>
+          <w:szCs w:val="19"/>
+        </w:rPr>
+        <w:t>for</w:t>
+      </w:r>
+      <w:proofErr w:type="gramEnd"/>
+      <w:r>
+        <w:rPr>
+          <w:rFonts w:ascii="Consolas" w:hAnsi="Consolas" w:cs="Consolas"/>
+          <w:color w:val="000000"/>
+          <w:sz w:val="19"/>
+          <w:szCs w:val="19"/>
+        </w:rPr>
+        <w:t xml:space="preserve"> (</w:t>
+      </w:r>
+      <w:proofErr w:type="spellStart"/>
+      <w:r>
+        <w:rPr>
+          <w:rFonts w:ascii="Consolas" w:hAnsi="Consolas" w:cs="Consolas"/>
+          <w:color w:val="0000FF"/>
+          <w:sz w:val="19"/>
+          <w:szCs w:val="19"/>
+        </w:rPr>
+        <w:t>int</w:t>
+      </w:r>
+      <w:proofErr w:type="spellEnd"/>
+      <w:r>
+        <w:rPr>
+          <w:rFonts w:ascii="Consolas" w:hAnsi="Consolas" w:cs="Consolas"/>
+          <w:color w:val="000000"/>
+          <w:sz w:val="19"/>
+          <w:szCs w:val="19"/>
+        </w:rPr>
+        <w:t xml:space="preserve"> j = 0; j &lt; n; j++)</w:t>
+      </w:r>
+    </w:p>
+    <w:p>
+      <w:pPr>
+        <w:autoSpaceDE w:val="0"/>
+        <w:autoSpaceDN w:val="0"/>
+        <w:adjustRightInd w:val="0"/>
+        <w:spacing w:after="0" w:line="240" w:lineRule="auto"/>
+        <w:jc w:val="left"/>
+        <w:rPr>
+          <w:rFonts w:ascii="Consolas" w:hAnsi="Consolas" w:cs="Consolas"/>
+          <w:color w:val="000000"/>
+          <w:sz w:val="19"/>
+          <w:szCs w:val="19"/>
+        </w:rPr>
+      </w:pPr>
+      <w:r>
+        <w:rPr>
+          <w:rFonts w:ascii="Consolas" w:hAnsi="Consolas" w:cs="Consolas"/>
+          <w:color w:val="000000"/>
+          <w:sz w:val="19"/>
+          <w:szCs w:val="19"/>
+        </w:rPr>
+        <w:t xml:space="preserve">                {</w:t>
+      </w:r>
+    </w:p>
+    <w:p>
+      <w:pPr>
+        <w:autoSpaceDE w:val="0"/>
+        <w:autoSpaceDN w:val="0"/>
+        <w:adjustRightInd w:val="0"/>
+        <w:spacing w:after="0" w:line="240" w:lineRule="auto"/>
+        <w:jc w:val="left"/>
+        <w:rPr>
+          <w:rFonts w:ascii="Consolas" w:hAnsi="Consolas" w:cs="Consolas"/>
+          <w:color w:val="000000"/>
+          <w:sz w:val="19"/>
+          <w:szCs w:val="19"/>
+        </w:rPr>
+      </w:pPr>
+      <w:r>
+        <w:rPr>
+          <w:rFonts w:ascii="Consolas" w:hAnsi="Consolas" w:cs="Consolas"/>
+          <w:color w:val="000000"/>
+          <w:sz w:val="19"/>
+          <w:szCs w:val="19"/>
+        </w:rPr>
+        <w:t xml:space="preserve">                    </w:t>
+      </w:r>
+      <w:proofErr w:type="gramStart"/>
+      <w:r>
+        <w:rPr>
+          <w:rFonts w:ascii="Consolas" w:hAnsi="Consolas" w:cs="Consolas"/>
+          <w:color w:val="000000"/>
+          <w:sz w:val="19"/>
+          <w:szCs w:val="19"/>
+        </w:rPr>
+        <w:t>matriz</w:t>
+      </w:r>
+      <w:proofErr w:type="gramEnd"/>
+      <w:r>
+        <w:rPr>
+          <w:rFonts w:ascii="Consolas" w:hAnsi="Consolas" w:cs="Consolas"/>
+          <w:color w:val="000000"/>
+          <w:sz w:val="19"/>
+          <w:szCs w:val="19"/>
+        </w:rPr>
+        <w:t xml:space="preserve">[i, j] = </w:t>
+      </w:r>
+      <w:proofErr w:type="spellStart"/>
+      <w:r>
+        <w:rPr>
+          <w:rFonts w:ascii="Consolas" w:hAnsi="Consolas" w:cs="Consolas"/>
+          <w:color w:val="0000FF"/>
+          <w:sz w:val="19"/>
+          <w:szCs w:val="19"/>
+        </w:rPr>
+        <w:t>int</w:t>
+      </w:r>
+      <w:r>
+        <w:rPr>
+          <w:rFonts w:ascii="Consolas" w:hAnsi="Consolas" w:cs="Consolas"/>
+          <w:color w:val="000000"/>
+          <w:sz w:val="19"/>
+          <w:szCs w:val="19"/>
+        </w:rPr>
+        <w:t>.Parse</w:t>
+      </w:r>
+      <w:proofErr w:type="spellEnd"/>
+      <w:r>
+        <w:rPr>
+          <w:rFonts w:ascii="Consolas" w:hAnsi="Consolas" w:cs="Consolas"/>
+          <w:color w:val="000000"/>
+          <w:sz w:val="19"/>
+          <w:szCs w:val="19"/>
+        </w:rPr>
+        <w:t>(valores[j]);</w:t>
+      </w:r>
+    </w:p>
+    <w:p>
+      <w:pPr>
+        <w:autoSpaceDE w:val="0"/>
+        <w:autoSpaceDN w:val="0"/>
+        <w:adjustRightInd w:val="0"/>
+        <w:spacing w:after="0" w:line="240" w:lineRule="auto"/>
+        <w:jc w:val="left"/>
+        <w:rPr>
+          <w:rFonts w:ascii="Consolas" w:hAnsi="Consolas" w:cs="Consolas"/>
+          <w:color w:val="000000"/>
+          <w:sz w:val="19"/>
+          <w:szCs w:val="19"/>
+        </w:rPr>
+      </w:pPr>
+      <w:r>
+        <w:rPr>
+          <w:rFonts w:ascii="Consolas" w:hAnsi="Consolas" w:cs="Consolas"/>
+          <w:color w:val="000000"/>
+          <w:sz w:val="19"/>
+          <w:szCs w:val="19"/>
+        </w:rPr>
+        <w:t xml:space="preserve">                }</w:t>
+      </w:r>
+    </w:p>
+    <w:p>
+      <w:pPr>
+        <w:autoSpaceDE w:val="0"/>
+        <w:autoSpaceDN w:val="0"/>
+        <w:adjustRightInd w:val="0"/>
+        <w:spacing w:after="0" w:line="240" w:lineRule="auto"/>
+        <w:jc w:val="left"/>
+        <w:rPr>
+          <w:rFonts w:ascii="Consolas" w:hAnsi="Consolas" w:cs="Consolas"/>
+          <w:color w:val="000000"/>
+          <w:sz w:val="19"/>
+          <w:szCs w:val="19"/>
+        </w:rPr>
+      </w:pPr>
+      <w:r>
+        <w:rPr>
+          <w:rFonts w:ascii="Consolas" w:hAnsi="Consolas" w:cs="Consolas"/>
+          <w:color w:val="000000"/>
+          <w:sz w:val="19"/>
+          <w:szCs w:val="19"/>
+        </w:rPr>
+        <w:t xml:space="preserve">            }</w:t>
+      </w:r>
+    </w:p>
+    <w:p>
+      <w:pPr>
+        <w:autoSpaceDE w:val="0"/>
+        <w:autoSpaceDN w:val="0"/>
+        <w:adjustRightInd w:val="0"/>
+        <w:spacing w:after="0" w:line="240" w:lineRule="auto"/>
+        <w:jc w:val="left"/>
+        <w:rPr>
+          <w:rFonts w:ascii="Consolas" w:hAnsi="Consolas" w:cs="Consolas"/>
+          <w:color w:val="000000"/>
+          <w:sz w:val="19"/>
+          <w:szCs w:val="19"/>
+        </w:rPr>
+      </w:pPr>
+    </w:p>
+    <w:p>
+      <w:pPr>
+        <w:autoSpaceDE w:val="0"/>
+        <w:autoSpaceDN w:val="0"/>
+        <w:adjustRightInd w:val="0"/>
+        <w:spacing w:after="0" w:line="240" w:lineRule="auto"/>
+        <w:jc w:val="left"/>
+        <w:rPr>
+          <w:rFonts w:ascii="Consolas" w:hAnsi="Consolas" w:cs="Consolas"/>
+          <w:color w:val="000000"/>
+          <w:sz w:val="19"/>
+          <w:szCs w:val="19"/>
+        </w:rPr>
+      </w:pPr>
+      <w:r>
+        <w:rPr>
+          <w:rFonts w:ascii="Consolas" w:hAnsi="Consolas" w:cs="Consolas"/>
+          <w:color w:val="000000"/>
+          <w:sz w:val="19"/>
+          <w:szCs w:val="19"/>
+        </w:rPr>
+        <w:t xml:space="preserve">            </w:t>
+      </w:r>
+      <w:proofErr w:type="spellStart"/>
+      <w:r>
+        <w:rPr>
+          <w:rFonts w:ascii="Consolas" w:hAnsi="Consolas" w:cs="Consolas"/>
+          <w:color w:val="000000"/>
+          <w:sz w:val="19"/>
+          <w:szCs w:val="19"/>
+        </w:rPr>
+        <w:t>Console.WriteLine</w:t>
+      </w:r>
+      <w:proofErr w:type="spellEnd"/>
+      <w:r>
+        <w:rPr>
+          <w:rFonts w:ascii="Consolas" w:hAnsi="Consolas" w:cs="Consolas"/>
+          <w:color w:val="000000"/>
+          <w:sz w:val="19"/>
+          <w:szCs w:val="19"/>
+        </w:rPr>
+        <w:t>(</w:t>
+      </w:r>
+      <w:r>
+        <w:rPr>
+          <w:rFonts w:ascii="Consolas" w:hAnsi="Consolas" w:cs="Consolas"/>
+          <w:color w:val="A31515"/>
+          <w:sz w:val="19"/>
+          <w:szCs w:val="19"/>
+        </w:rPr>
+        <w:t>"Diagonal principal:"</w:t>
+      </w:r>
+      <w:r>
+        <w:rPr>
+          <w:rFonts w:ascii="Consolas" w:hAnsi="Consolas" w:cs="Consolas"/>
+          <w:color w:val="000000"/>
+          <w:sz w:val="19"/>
+          <w:szCs w:val="19"/>
+        </w:rPr>
+        <w:t>);</w:t>
+      </w:r>
+    </w:p>
+    <w:p>
+      <w:pPr>
+        <w:autoSpaceDE w:val="0"/>
+        <w:autoSpaceDN w:val="0"/>
+        <w:adjustRightInd w:val="0"/>
+        <w:spacing w:after="0" w:line="240" w:lineRule="auto"/>
+        <w:jc w:val="left"/>
+        <w:rPr>
+          <w:rFonts w:ascii="Consolas" w:hAnsi="Consolas" w:cs="Consolas"/>
+          <w:color w:val="000000"/>
+          <w:sz w:val="19"/>
+          <w:szCs w:val="19"/>
+        </w:rPr>
+      </w:pPr>
+      <w:r>
+        <w:rPr>
+          <w:rFonts w:ascii="Consolas" w:hAnsi="Consolas" w:cs="Consolas"/>
+          <w:color w:val="000000"/>
+          <w:sz w:val="19"/>
+          <w:szCs w:val="19"/>
+        </w:rPr>
+        <w:t xml:space="preserve">            </w:t>
+      </w:r>
+      <w:proofErr w:type="gramStart"/>
+      <w:r>
+        <w:rPr>
+          <w:rFonts w:ascii="Consolas" w:hAnsi="Consolas" w:cs="Consolas"/>
+          <w:color w:val="0000FF"/>
+          <w:sz w:val="19"/>
+          <w:szCs w:val="19"/>
+        </w:rPr>
+        <w:t>for</w:t>
+      </w:r>
+      <w:proofErr w:type="gramEnd"/>
+      <w:r>
+        <w:rPr>
+          <w:rFonts w:ascii="Consolas" w:hAnsi="Consolas" w:cs="Consolas"/>
+          <w:color w:val="000000"/>
+          <w:sz w:val="19"/>
+          <w:szCs w:val="19"/>
+        </w:rPr>
+        <w:t xml:space="preserve"> ( </w:t>
+      </w:r>
+      <w:proofErr w:type="spellStart"/>
+      <w:r>
+        <w:rPr>
+          <w:rFonts w:ascii="Consolas" w:hAnsi="Consolas" w:cs="Consolas"/>
+          <w:color w:val="0000FF"/>
+          <w:sz w:val="19"/>
+          <w:szCs w:val="19"/>
+        </w:rPr>
+        <w:t>int</w:t>
+      </w:r>
+      <w:proofErr w:type="spellEnd"/>
+      <w:r>
+        <w:rPr>
+          <w:rFonts w:ascii="Consolas" w:hAnsi="Consolas" w:cs="Consolas"/>
+          <w:color w:val="000000"/>
+          <w:sz w:val="19"/>
+          <w:szCs w:val="19"/>
+        </w:rPr>
+        <w:t xml:space="preserve"> i = 0; i &lt; n; i++ )</w:t>
+      </w:r>
+    </w:p>
+    <w:p>
+      <w:pPr>
+        <w:autoSpaceDE w:val="0"/>
+        <w:autoSpaceDN w:val="0"/>
+        <w:adjustRightInd w:val="0"/>
+        <w:spacing w:after="0" w:line="240" w:lineRule="auto"/>
+        <w:jc w:val="left"/>
+        <w:rPr>
+          <w:rFonts w:ascii="Consolas" w:hAnsi="Consolas" w:cs="Consolas"/>
+          <w:color w:val="000000"/>
+          <w:sz w:val="19"/>
+          <w:szCs w:val="19"/>
+        </w:rPr>
+      </w:pPr>
+      <w:r>
+        <w:rPr>
+          <w:rFonts w:ascii="Consolas" w:hAnsi="Consolas" w:cs="Consolas"/>
+          <w:color w:val="000000"/>
+          <w:sz w:val="19"/>
+          <w:szCs w:val="19"/>
+        </w:rPr>
+        <w:t xml:space="preserve">            {</w:t>
+      </w:r>
+    </w:p>
+    <w:p>
+      <w:pPr>
+        <w:autoSpaceDE w:val="0"/>
+        <w:autoSpaceDN w:val="0"/>
+        <w:adjustRightInd w:val="0"/>
+        <w:spacing w:after="0" w:line="240" w:lineRule="auto"/>
+        <w:jc w:val="left"/>
+        <w:rPr>
+          <w:rFonts w:ascii="Consolas" w:hAnsi="Consolas" w:cs="Consolas"/>
+          <w:color w:val="000000"/>
+          <w:sz w:val="19"/>
+          <w:szCs w:val="19"/>
+        </w:rPr>
+      </w:pPr>
+      <w:r>
+        <w:rPr>
+          <w:rFonts w:ascii="Consolas" w:hAnsi="Consolas" w:cs="Consolas"/>
+          <w:color w:val="000000"/>
+          <w:sz w:val="19"/>
+          <w:szCs w:val="19"/>
+        </w:rPr>
+        <w:t xml:space="preserve">                </w:t>
+      </w:r>
+      <w:proofErr w:type="spellStart"/>
+      <w:r>
+        <w:rPr>
+          <w:rFonts w:ascii="Consolas" w:hAnsi="Consolas" w:cs="Consolas"/>
+          <w:color w:val="000000"/>
+          <w:sz w:val="19"/>
+          <w:szCs w:val="19"/>
+        </w:rPr>
+        <w:t>Console.Write</w:t>
+      </w:r>
+      <w:proofErr w:type="spellEnd"/>
+      <w:r>
+        <w:rPr>
+          <w:rFonts w:ascii="Consolas" w:hAnsi="Consolas" w:cs="Consolas"/>
+          <w:color w:val="000000"/>
+          <w:sz w:val="19"/>
+          <w:szCs w:val="19"/>
+        </w:rPr>
+        <w:t>(matriz[</w:t>
+      </w:r>
+      <w:proofErr w:type="spellStart"/>
+      <w:proofErr w:type="gramStart"/>
+      <w:r>
+        <w:rPr>
+          <w:rFonts w:ascii="Consolas" w:hAnsi="Consolas" w:cs="Consolas"/>
+          <w:color w:val="000000"/>
+          <w:sz w:val="19"/>
+          <w:szCs w:val="19"/>
+        </w:rPr>
+        <w:t>i,i</w:t>
+      </w:r>
+      <w:proofErr w:type="spellEnd"/>
+      <w:proofErr w:type="gramEnd"/>
+      <w:r>
+        <w:rPr>
+          <w:rFonts w:ascii="Consolas" w:hAnsi="Consolas" w:cs="Consolas"/>
+          <w:color w:val="000000"/>
+          <w:sz w:val="19"/>
+          <w:szCs w:val="19"/>
+        </w:rPr>
+        <w:t xml:space="preserve">] + </w:t>
+      </w:r>
+      <w:r>
+        <w:rPr>
+          <w:rFonts w:ascii="Consolas" w:hAnsi="Consolas" w:cs="Consolas"/>
+          <w:color w:val="A31515"/>
+          <w:sz w:val="19"/>
+          <w:szCs w:val="19"/>
+        </w:rPr>
+        <w:t>" "</w:t>
+      </w:r>
+      <w:r>
+        <w:rPr>
+          <w:rFonts w:ascii="Consolas" w:hAnsi="Consolas" w:cs="Consolas"/>
+          <w:color w:val="000000"/>
+          <w:sz w:val="19"/>
+          <w:szCs w:val="19"/>
+        </w:rPr>
+        <w:t>);</w:t>
+      </w:r>
+    </w:p>
+    <w:p>
+      <w:pPr>
+        <w:autoSpaceDE w:val="0"/>
+        <w:autoSpaceDN w:val="0"/>
+        <w:adjustRightInd w:val="0"/>
+        <w:spacing w:after="0" w:line="240" w:lineRule="auto"/>
+        <w:jc w:val="left"/>
+        <w:rPr>
+          <w:rFonts w:ascii="Consolas" w:hAnsi="Consolas" w:cs="Consolas"/>
+          <w:color w:val="000000"/>
+          <w:sz w:val="19"/>
+          <w:szCs w:val="19"/>
+        </w:rPr>
+      </w:pPr>
+      <w:r>
+        <w:rPr>
+          <w:rFonts w:ascii="Consolas" w:hAnsi="Consolas" w:cs="Consolas"/>
+          <w:color w:val="000000"/>
+          <w:sz w:val="19"/>
+          <w:szCs w:val="19"/>
+        </w:rPr>
+        <w:t xml:space="preserve">            }</w:t>
+      </w:r>
+    </w:p>
+    <w:p>
+      <w:pPr>
+        <w:autoSpaceDE w:val="0"/>
+        <w:autoSpaceDN w:val="0"/>
+        <w:adjustRightInd w:val="0"/>
+        <w:spacing w:after="0" w:line="240" w:lineRule="auto"/>
+        <w:jc w:val="left"/>
+        <w:rPr>
+          <w:rFonts w:ascii="Consolas" w:hAnsi="Consolas" w:cs="Consolas"/>
+          <w:color w:val="000000"/>
+          <w:sz w:val="19"/>
+          <w:szCs w:val="19"/>
+        </w:rPr>
+      </w:pPr>
+      <w:r>
+        <w:rPr>
+          <w:rFonts w:ascii="Consolas" w:hAnsi="Consolas" w:cs="Consolas"/>
+          <w:color w:val="000000"/>
+          <w:sz w:val="19"/>
+          <w:szCs w:val="19"/>
+        </w:rPr>
+        <w:t xml:space="preserve">            </w:t>
+      </w:r>
+    </w:p>
+    <w:p>
+      <w:pPr>
+        <w:autoSpaceDE w:val="0"/>
+        <w:autoSpaceDN w:val="0"/>
+        <w:adjustRightInd w:val="0"/>
+        <w:spacing w:after="0" w:line="240" w:lineRule="auto"/>
+        <w:jc w:val="left"/>
+        <w:rPr>
+          <w:rFonts w:ascii="Consolas" w:hAnsi="Consolas" w:cs="Consolas"/>
+          <w:color w:val="000000"/>
+          <w:sz w:val="19"/>
+          <w:szCs w:val="19"/>
+        </w:rPr>
+      </w:pPr>
+      <w:r>
+        <w:rPr>
+          <w:rFonts w:ascii="Consolas" w:hAnsi="Consolas" w:cs="Consolas"/>
+          <w:color w:val="000000"/>
+          <w:sz w:val="19"/>
+          <w:szCs w:val="19"/>
+        </w:rPr>
+        <w:t xml:space="preserve">            </w:t>
+      </w:r>
+      <w:proofErr w:type="spellStart"/>
+      <w:r>
+        <w:rPr>
+          <w:rFonts w:ascii="Consolas" w:hAnsi="Consolas" w:cs="Consolas"/>
+          <w:color w:val="000000"/>
+          <w:sz w:val="19"/>
+          <w:szCs w:val="19"/>
+        </w:rPr>
+        <w:t>Console.WriteLine</w:t>
+      </w:r>
+      <w:proofErr w:type="spellEnd"/>
+      <w:r>
+        <w:rPr>
+          <w:rFonts w:ascii="Consolas" w:hAnsi="Consolas" w:cs="Consolas"/>
+          <w:color w:val="000000"/>
+          <w:sz w:val="19"/>
+          <w:szCs w:val="19"/>
+        </w:rPr>
+        <w:t>();</w:t>
+      </w:r>
+    </w:p>
+    <w:p>
+      <w:pPr>
+        <w:autoSpaceDE w:val="0"/>
+        <w:autoSpaceDN w:val="0"/>
+        <w:adjustRightInd w:val="0"/>
+        <w:spacing w:after="0" w:line="240" w:lineRule="auto"/>
+        <w:jc w:val="left"/>
+        <w:rPr>
+          <w:rFonts w:ascii="Consolas" w:hAnsi="Consolas" w:cs="Consolas"/>
+          <w:color w:val="000000"/>
+          <w:sz w:val="19"/>
+          <w:szCs w:val="19"/>
+        </w:rPr>
+      </w:pPr>
+    </w:p>
+    <w:p>
+      <w:pPr>
+        <w:autoSpaceDE w:val="0"/>
+        <w:autoSpaceDN w:val="0"/>
+        <w:adjustRightInd w:val="0"/>
+        <w:spacing w:after="0" w:line="240" w:lineRule="auto"/>
+        <w:jc w:val="left"/>
+        <w:rPr>
+          <w:rFonts w:ascii="Consolas" w:hAnsi="Consolas" w:cs="Consolas"/>
+          <w:color w:val="000000"/>
+          <w:sz w:val="19"/>
+          <w:szCs w:val="19"/>
+        </w:rPr>
+      </w:pPr>
+      <w:r>
+        <w:rPr>
+          <w:rFonts w:ascii="Consolas" w:hAnsi="Consolas" w:cs="Consolas"/>
+          <w:color w:val="000000"/>
+          <w:sz w:val="19"/>
+          <w:szCs w:val="19"/>
+        </w:rPr>
+        <w:t xml:space="preserve">            </w:t>
+      </w:r>
+      <w:proofErr w:type="spellStart"/>
+      <w:proofErr w:type="gramStart"/>
+      <w:r>
+        <w:rPr>
+          <w:rFonts w:ascii="Consolas" w:hAnsi="Consolas" w:cs="Consolas"/>
+          <w:color w:val="0000FF"/>
+          <w:sz w:val="19"/>
+          <w:szCs w:val="19"/>
+        </w:rPr>
+        <w:t>int</w:t>
+      </w:r>
+      <w:proofErr w:type="spellEnd"/>
+      <w:proofErr w:type="gramEnd"/>
+      <w:r>
+        <w:rPr>
+          <w:rFonts w:ascii="Consolas" w:hAnsi="Consolas" w:cs="Consolas"/>
+          <w:color w:val="000000"/>
+          <w:sz w:val="19"/>
+          <w:szCs w:val="19"/>
+        </w:rPr>
+        <w:t xml:space="preserve"> negativos = 0;</w:t>
+      </w:r>
+    </w:p>
+    <w:p>
+      <w:pPr>
+        <w:autoSpaceDE w:val="0"/>
+        <w:autoSpaceDN w:val="0"/>
+        <w:adjustRightInd w:val="0"/>
+        <w:spacing w:after="0" w:line="240" w:lineRule="auto"/>
+        <w:jc w:val="left"/>
+        <w:rPr>
+          <w:rFonts w:ascii="Consolas" w:hAnsi="Consolas" w:cs="Consolas"/>
+          <w:color w:val="000000"/>
+          <w:sz w:val="19"/>
+          <w:szCs w:val="19"/>
+        </w:rPr>
+      </w:pPr>
+    </w:p>
+    <w:p>
+      <w:pPr>
+        <w:autoSpaceDE w:val="0"/>
+        <w:autoSpaceDN w:val="0"/>
+        <w:adjustRightInd w:val="0"/>
+        <w:spacing w:after="0" w:line="240" w:lineRule="auto"/>
+        <w:jc w:val="left"/>
+        <w:rPr>
+          <w:rFonts w:ascii="Consolas" w:hAnsi="Consolas" w:cs="Consolas"/>
+          <w:color w:val="000000"/>
+          <w:sz w:val="19"/>
+          <w:szCs w:val="19"/>
+        </w:rPr>
+      </w:pPr>
+      <w:r>
+        <w:rPr>
+          <w:rFonts w:ascii="Consolas" w:hAnsi="Consolas" w:cs="Consolas"/>
+          <w:color w:val="000000"/>
+          <w:sz w:val="19"/>
+          <w:szCs w:val="19"/>
+        </w:rPr>
+        <w:t xml:space="preserve">            </w:t>
+      </w:r>
+      <w:proofErr w:type="gramStart"/>
+      <w:r>
+        <w:rPr>
+          <w:rFonts w:ascii="Consolas" w:hAnsi="Consolas" w:cs="Consolas"/>
+          <w:color w:val="0000FF"/>
+          <w:sz w:val="19"/>
+          <w:szCs w:val="19"/>
+        </w:rPr>
+        <w:t>for</w:t>
+      </w:r>
+      <w:proofErr w:type="gramEnd"/>
+      <w:r>
+        <w:rPr>
+          <w:rFonts w:ascii="Consolas" w:hAnsi="Consolas" w:cs="Consolas"/>
+          <w:color w:val="000000"/>
+          <w:sz w:val="19"/>
+          <w:szCs w:val="19"/>
+        </w:rPr>
+        <w:t xml:space="preserve"> ( </w:t>
+      </w:r>
+      <w:proofErr w:type="spellStart"/>
+      <w:r>
+        <w:rPr>
+          <w:rFonts w:ascii="Consolas" w:hAnsi="Consolas" w:cs="Consolas"/>
+          <w:color w:val="0000FF"/>
+          <w:sz w:val="19"/>
+          <w:szCs w:val="19"/>
+        </w:rPr>
+        <w:t>int</w:t>
+      </w:r>
+      <w:proofErr w:type="spellEnd"/>
+      <w:r>
+        <w:rPr>
+          <w:rFonts w:ascii="Consolas" w:hAnsi="Consolas" w:cs="Consolas"/>
+          <w:color w:val="000000"/>
+          <w:sz w:val="19"/>
+          <w:szCs w:val="19"/>
+        </w:rPr>
+        <w:t xml:space="preserve"> i = 0; i &lt; n; i++ )</w:t>
+      </w:r>
+    </w:p>
+    <w:p>
+      <w:pPr>
+        <w:autoSpaceDE w:val="0"/>
+        <w:autoSpaceDN w:val="0"/>
+        <w:adjustRightInd w:val="0"/>
+        <w:spacing w:after="0" w:line="240" w:lineRule="auto"/>
+        <w:jc w:val="left"/>
+        <w:rPr>
+          <w:rFonts w:ascii="Consolas" w:hAnsi="Consolas" w:cs="Consolas"/>
+          <w:color w:val="000000"/>
+          <w:sz w:val="19"/>
+          <w:szCs w:val="19"/>
+        </w:rPr>
+      </w:pPr>
+      <w:r>
+        <w:rPr>
+          <w:rFonts w:ascii="Consolas" w:hAnsi="Consolas" w:cs="Consolas"/>
+          <w:color w:val="000000"/>
+          <w:sz w:val="19"/>
+          <w:szCs w:val="19"/>
+        </w:rPr>
+        <w:t xml:space="preserve">            {</w:t>
+      </w:r>
+    </w:p>
+    <w:p>
+      <w:pPr>
+        <w:autoSpaceDE w:val="0"/>
+        <w:autoSpaceDN w:val="0"/>
+        <w:adjustRightInd w:val="0"/>
+        <w:spacing w:after="0" w:line="240" w:lineRule="auto"/>
+        <w:jc w:val="left"/>
+        <w:rPr>
+          <w:rFonts w:ascii="Consolas" w:hAnsi="Consolas" w:cs="Consolas"/>
+          <w:color w:val="000000"/>
+          <w:sz w:val="19"/>
+          <w:szCs w:val="19"/>
+        </w:rPr>
+      </w:pPr>
+      <w:r>
+        <w:rPr>
+          <w:rFonts w:ascii="Consolas" w:hAnsi="Consolas" w:cs="Consolas"/>
+          <w:color w:val="000000"/>
+          <w:sz w:val="19"/>
+          <w:szCs w:val="19"/>
+        </w:rPr>
+        <w:t xml:space="preserve">                </w:t>
+      </w:r>
+      <w:proofErr w:type="gramStart"/>
+      <w:r>
+        <w:rPr>
+          <w:rFonts w:ascii="Consolas" w:hAnsi="Consolas" w:cs="Consolas"/>
+          <w:color w:val="0000FF"/>
+          <w:sz w:val="19"/>
+          <w:szCs w:val="19"/>
+        </w:rPr>
+        <w:t>for</w:t>
+      </w:r>
+      <w:proofErr w:type="gramEnd"/>
+      <w:r>
+        <w:rPr>
+          <w:rFonts w:ascii="Consolas" w:hAnsi="Consolas" w:cs="Consolas"/>
+          <w:color w:val="000000"/>
+          <w:sz w:val="19"/>
+          <w:szCs w:val="19"/>
+        </w:rPr>
+        <w:t xml:space="preserve"> (</w:t>
+      </w:r>
+      <w:proofErr w:type="spellStart"/>
+      <w:r>
+        <w:rPr>
+          <w:rFonts w:ascii="Consolas" w:hAnsi="Consolas" w:cs="Consolas"/>
+          <w:color w:val="0000FF"/>
+          <w:sz w:val="19"/>
+          <w:szCs w:val="19"/>
+        </w:rPr>
+        <w:t>int</w:t>
+      </w:r>
+      <w:proofErr w:type="spellEnd"/>
+      <w:r>
+        <w:rPr>
+          <w:rFonts w:ascii="Consolas" w:hAnsi="Consolas" w:cs="Consolas"/>
+          <w:color w:val="000000"/>
+          <w:sz w:val="19"/>
+          <w:szCs w:val="19"/>
+        </w:rPr>
+        <w:t xml:space="preserve"> j = 0; j &lt; n; j++ ) { </w:t>
+      </w:r>
+    </w:p>
+    <w:p>
+      <w:pPr>
+        <w:autoSpaceDE w:val="0"/>
+        <w:autoSpaceDN w:val="0"/>
+        <w:adjustRightInd w:val="0"/>
+        <w:spacing w:after="0" w:line="240" w:lineRule="auto"/>
+        <w:jc w:val="left"/>
+        <w:rPr>
+          <w:rFonts w:ascii="Consolas" w:hAnsi="Consolas" w:cs="Consolas"/>
+          <w:color w:val="000000"/>
+          <w:sz w:val="19"/>
+          <w:szCs w:val="19"/>
+        </w:rPr>
+      </w:pPr>
+      <w:r>
+        <w:rPr>
+          <w:rFonts w:ascii="Consolas" w:hAnsi="Consolas" w:cs="Consolas"/>
+          <w:color w:val="000000"/>
+          <w:sz w:val="19"/>
+          <w:szCs w:val="19"/>
+        </w:rPr>
+        <w:t xml:space="preserve">                    </w:t>
+      </w:r>
+      <w:proofErr w:type="spellStart"/>
+      <w:proofErr w:type="gramStart"/>
+      <w:r>
+        <w:rPr>
+          <w:rFonts w:ascii="Consolas" w:hAnsi="Consolas" w:cs="Consolas"/>
+          <w:color w:val="0000FF"/>
+          <w:sz w:val="19"/>
+          <w:szCs w:val="19"/>
+        </w:rPr>
+        <w:t>if</w:t>
+      </w:r>
+      <w:proofErr w:type="spellEnd"/>
+      <w:proofErr w:type="gramEnd"/>
+      <w:r>
+        <w:rPr>
+          <w:rFonts w:ascii="Consolas" w:hAnsi="Consolas" w:cs="Consolas"/>
+          <w:color w:val="000000"/>
+          <w:sz w:val="19"/>
+          <w:szCs w:val="19"/>
+        </w:rPr>
+        <w:t xml:space="preserve"> (matriz[</w:t>
+      </w:r>
+      <w:proofErr w:type="spellStart"/>
+      <w:r>
+        <w:rPr>
+          <w:rFonts w:ascii="Consolas" w:hAnsi="Consolas" w:cs="Consolas"/>
+          <w:color w:val="000000"/>
+          <w:sz w:val="19"/>
+          <w:szCs w:val="19"/>
+        </w:rPr>
+        <w:t>i,j</w:t>
+      </w:r>
+      <w:proofErr w:type="spellEnd"/>
+      <w:r>
+        <w:rPr>
+          <w:rFonts w:ascii="Consolas" w:hAnsi="Consolas" w:cs="Consolas"/>
+          <w:color w:val="000000"/>
+          <w:sz w:val="19"/>
+          <w:szCs w:val="19"/>
+        </w:rPr>
+        <w:t>] &lt; 0)</w:t>
+      </w:r>
+    </w:p>
+    <w:p>
+      <w:pPr>
+        <w:autoSpaceDE w:val="0"/>
+        <w:autoSpaceDN w:val="0"/>
+        <w:adjustRightInd w:val="0"/>
+        <w:spacing w:after="0" w:line="240" w:lineRule="auto"/>
+        <w:jc w:val="left"/>
+        <w:rPr>
+          <w:rFonts w:ascii="Consolas" w:hAnsi="Consolas" w:cs="Consolas"/>
+          <w:color w:val="000000"/>
+          <w:sz w:val="19"/>
+          <w:szCs w:val="19"/>
+        </w:rPr>
+      </w:pPr>
+      <w:r>
+        <w:rPr>
+          <w:rFonts w:ascii="Consolas" w:hAnsi="Consolas" w:cs="Consolas"/>
+          <w:color w:val="000000"/>
+          <w:sz w:val="19"/>
+          <w:szCs w:val="19"/>
+        </w:rPr>
+        <w:t xml:space="preserve">                    {</w:t>
+      </w:r>
+    </w:p>
+    <w:p>
+      <w:pPr>
+        <w:autoSpaceDE w:val="0"/>
+        <w:autoSpaceDN w:val="0"/>
+        <w:adjustRightInd w:val="0"/>
+        <w:spacing w:after="0" w:line="240" w:lineRule="auto"/>
+        <w:jc w:val="left"/>
+        <w:rPr>
+          <w:rFonts w:ascii="Consolas" w:hAnsi="Consolas" w:cs="Consolas"/>
+          <w:color w:val="000000"/>
+          <w:sz w:val="19"/>
+          <w:szCs w:val="19"/>
+        </w:rPr>
+      </w:pPr>
+      <w:r>
+        <w:rPr>
+          <w:rFonts w:ascii="Consolas" w:hAnsi="Consolas" w:cs="Consolas"/>
+          <w:color w:val="000000"/>
+          <w:sz w:val="19"/>
+          <w:szCs w:val="19"/>
+        </w:rPr>
+        <w:t xml:space="preserve">                        </w:t>
+      </w:r>
+      <w:proofErr w:type="gramStart"/>
+      <w:r>
+        <w:rPr>
+          <w:rFonts w:ascii="Consolas" w:hAnsi="Consolas" w:cs="Consolas"/>
+          <w:color w:val="000000"/>
+          <w:sz w:val="19"/>
+          <w:szCs w:val="19"/>
+        </w:rPr>
+        <w:t>negativos</w:t>
+      </w:r>
+      <w:proofErr w:type="gramEnd"/>
+      <w:r>
+        <w:rPr>
+          <w:rFonts w:ascii="Consolas" w:hAnsi="Consolas" w:cs="Consolas"/>
+          <w:color w:val="000000"/>
+          <w:sz w:val="19"/>
+          <w:szCs w:val="19"/>
+        </w:rPr>
+        <w:t>++;</w:t>
+      </w:r>
+    </w:p>
+    <w:p>
+      <w:pPr>
+        <w:autoSpaceDE w:val="0"/>
+        <w:autoSpaceDN w:val="0"/>
+        <w:adjustRightInd w:val="0"/>
+        <w:spacing w:after="0" w:line="240" w:lineRule="auto"/>
+        <w:jc w:val="left"/>
+        <w:rPr>
+          <w:rFonts w:ascii="Consolas" w:hAnsi="Consolas" w:cs="Consolas"/>
+          <w:color w:val="000000"/>
+          <w:sz w:val="19"/>
+          <w:szCs w:val="19"/>
+        </w:rPr>
+      </w:pPr>
+      <w:r>
+        <w:rPr>
+          <w:rFonts w:ascii="Consolas" w:hAnsi="Consolas" w:cs="Consolas"/>
+          <w:color w:val="000000"/>
+          <w:sz w:val="19"/>
+          <w:szCs w:val="19"/>
+        </w:rPr>
+        <w:t xml:space="preserve">                    }</w:t>
+      </w:r>
+    </w:p>
+    <w:p>
+      <w:pPr>
+        <w:autoSpaceDE w:val="0"/>
+        <w:autoSpaceDN w:val="0"/>
+        <w:adjustRightInd w:val="0"/>
+        <w:spacing w:after="0" w:line="240" w:lineRule="auto"/>
+        <w:jc w:val="left"/>
+        <w:rPr>
+          <w:rFonts w:ascii="Consolas" w:hAnsi="Consolas" w:cs="Consolas"/>
+          <w:color w:val="000000"/>
+          <w:sz w:val="19"/>
+          <w:szCs w:val="19"/>
+        </w:rPr>
+      </w:pPr>
+      <w:r>
+        <w:rPr>
+          <w:rFonts w:ascii="Consolas" w:hAnsi="Consolas" w:cs="Consolas"/>
+          <w:color w:val="000000"/>
+          <w:sz w:val="19"/>
+          <w:szCs w:val="19"/>
+        </w:rPr>
+        <w:t xml:space="preserve">                }</w:t>
+      </w:r>
+    </w:p>
+    <w:p>
+      <w:pPr>
+        <w:autoSpaceDE w:val="0"/>
+        <w:autoSpaceDN w:val="0"/>
+        <w:adjustRightInd w:val="0"/>
+        <w:spacing w:after="0" w:line="240" w:lineRule="auto"/>
+        <w:jc w:val="left"/>
+        <w:rPr>
+          <w:rFonts w:ascii="Consolas" w:hAnsi="Consolas" w:cs="Consolas"/>
+          <w:color w:val="000000"/>
+          <w:sz w:val="19"/>
+          <w:szCs w:val="19"/>
+        </w:rPr>
+      </w:pPr>
+      <w:r>
+        <w:rPr>
+          <w:rFonts w:ascii="Consolas" w:hAnsi="Consolas" w:cs="Consolas"/>
+          <w:color w:val="000000"/>
+          <w:sz w:val="19"/>
+          <w:szCs w:val="19"/>
+        </w:rPr>
+        <w:t xml:space="preserve">            }</w:t>
+      </w:r>
+    </w:p>
+    <w:p>
+      <w:pPr>
+        <w:autoSpaceDE w:val="0"/>
+        <w:autoSpaceDN w:val="0"/>
+        <w:adjustRightInd w:val="0"/>
+        <w:spacing w:after="0" w:line="240" w:lineRule="auto"/>
+        <w:jc w:val="left"/>
+        <w:rPr>
+          <w:rFonts w:ascii="Consolas" w:hAnsi="Consolas" w:cs="Consolas"/>
+          <w:color w:val="000000"/>
+          <w:sz w:val="19"/>
+          <w:szCs w:val="19"/>
+        </w:rPr>
+      </w:pPr>
+    </w:p>
+    <w:p>
+      <w:pPr>
+        <w:autoSpaceDE w:val="0"/>
+        <w:autoSpaceDN w:val="0"/>
+        <w:adjustRightInd w:val="0"/>
+        <w:spacing w:after="0" w:line="240" w:lineRule="auto"/>
+        <w:jc w:val="left"/>
+        <w:rPr>
+          <w:rFonts w:ascii="Consolas" w:hAnsi="Consolas" w:cs="Consolas"/>
+          <w:color w:val="000000"/>
+          <w:sz w:val="19"/>
+          <w:szCs w:val="19"/>
+        </w:rPr>
+      </w:pPr>
+      <w:r>
+        <w:rPr>
+          <w:rFonts w:ascii="Consolas" w:hAnsi="Consolas" w:cs="Consolas"/>
+          <w:color w:val="000000"/>
+          <w:sz w:val="19"/>
+          <w:szCs w:val="19"/>
+        </w:rPr>
+        <w:t xml:space="preserve">            </w:t>
+      </w:r>
+      <w:proofErr w:type="spellStart"/>
+      <w:r>
+        <w:rPr>
+          <w:rFonts w:ascii="Consolas" w:hAnsi="Consolas" w:cs="Consolas"/>
+          <w:color w:val="000000"/>
+          <w:sz w:val="19"/>
+          <w:szCs w:val="19"/>
+        </w:rPr>
+        <w:t>Console.Write</w:t>
+      </w:r>
+      <w:proofErr w:type="spellEnd"/>
+      <w:r>
+        <w:rPr>
+          <w:rFonts w:ascii="Consolas" w:hAnsi="Consolas" w:cs="Consolas"/>
+          <w:color w:val="000000"/>
+          <w:sz w:val="19"/>
+          <w:szCs w:val="19"/>
+        </w:rPr>
+        <w:t>(</w:t>
+      </w:r>
+      <w:r>
+        <w:rPr>
+          <w:rFonts w:ascii="Consolas" w:hAnsi="Consolas" w:cs="Consolas"/>
+          <w:color w:val="A31515"/>
+          <w:sz w:val="19"/>
+          <w:szCs w:val="19"/>
+        </w:rPr>
+        <w:t>"Números negativos = "</w:t>
+      </w:r>
+      <w:r>
+        <w:rPr>
+          <w:rFonts w:ascii="Consolas" w:hAnsi="Consolas" w:cs="Consolas"/>
+          <w:color w:val="000000"/>
+          <w:sz w:val="19"/>
+          <w:szCs w:val="19"/>
+        </w:rPr>
+        <w:t xml:space="preserve"> </w:t>
+      </w:r>
+      <w:proofErr w:type="gramStart"/>
+      <w:r>
+        <w:rPr>
+          <w:rFonts w:ascii="Consolas" w:hAnsi="Consolas" w:cs="Consolas"/>
+          <w:color w:val="000000"/>
+          <w:sz w:val="19"/>
+          <w:szCs w:val="19"/>
+        </w:rPr>
+        <w:t>+</w:t>
+      </w:r>
+      <w:proofErr w:type="gramEnd"/>
+      <w:r>
+        <w:rPr>
+          <w:rFonts w:ascii="Consolas" w:hAnsi="Consolas" w:cs="Consolas"/>
+          <w:color w:val="000000"/>
+          <w:sz w:val="19"/>
+          <w:szCs w:val="19"/>
+        </w:rPr>
+        <w:t xml:space="preserve"> negativos);</w:t>
+      </w:r>
+    </w:p>
+    <w:p>
+      <w:pPr>
+        <w:autoSpaceDE w:val="0"/>
+        <w:autoSpaceDN w:val="0"/>
+        <w:adjustRightInd w:val="0"/>
+        <w:spacing w:after="0" w:line="240" w:lineRule="auto"/>
+        <w:jc w:val="left"/>
+        <w:rPr>
+          <w:rFonts w:ascii="Consolas" w:hAnsi="Consolas" w:cs="Consolas"/>
+          <w:color w:val="000000"/>
+          <w:sz w:val="19"/>
+          <w:szCs w:val="19"/>
+        </w:rPr>
+      </w:pPr>
+      <w:r>
+        <w:rPr>
+          <w:rFonts w:ascii="Consolas" w:hAnsi="Consolas" w:cs="Consolas"/>
+          <w:color w:val="000000"/>
+          <w:sz w:val="19"/>
+          <w:szCs w:val="19"/>
+        </w:rPr>
+        <w:t xml:space="preserve">            </w:t>
+      </w:r>
+      <w:proofErr w:type="spellStart"/>
+      <w:r>
+        <w:rPr>
+          <w:rFonts w:ascii="Consolas" w:hAnsi="Consolas" w:cs="Consolas"/>
+          <w:color w:val="000000"/>
+          <w:sz w:val="19"/>
+          <w:szCs w:val="19"/>
+        </w:rPr>
+        <w:t>Console.WriteLine</w:t>
+      </w:r>
+      <w:proofErr w:type="spellEnd"/>
+      <w:r>
+        <w:rPr>
+          <w:rFonts w:ascii="Consolas" w:hAnsi="Consolas" w:cs="Consolas"/>
+          <w:color w:val="000000"/>
+          <w:sz w:val="19"/>
+          <w:szCs w:val="19"/>
+        </w:rPr>
+        <w:t>();</w:t>
+      </w:r>
+    </w:p>
+    <w:p>
+      <w:pPr>
+        <w:autoSpaceDE w:val="0"/>
+        <w:autoSpaceDN w:val="0"/>
+        <w:adjustRightInd w:val="0"/>
+        <w:spacing w:after="0" w:line="240" w:lineRule="auto"/>
+        <w:jc w:val="left"/>
+        <w:rPr>
+          <w:rFonts w:ascii="Consolas" w:hAnsi="Consolas" w:cs="Consolas"/>
+          <w:color w:val="000000"/>
+          <w:sz w:val="19"/>
+          <w:szCs w:val="19"/>
+        </w:rPr>
+      </w:pPr>
+      <w:r>
+        <w:rPr>
+          <w:rFonts w:ascii="Consolas" w:hAnsi="Consolas" w:cs="Consolas"/>
+          <w:color w:val="000000"/>
+          <w:sz w:val="19"/>
+          <w:szCs w:val="19"/>
+        </w:rPr>
+        <w:t xml:space="preserve">         </w:t>
+      </w:r>
+    </w:p>
+    <w:p>
+      <w:pPr>
+        <w:autoSpaceDE w:val="0"/>
+        <w:autoSpaceDN w:val="0"/>
+        <w:adjustRightInd w:val="0"/>
+        <w:spacing w:after="0" w:line="240" w:lineRule="auto"/>
+        <w:jc w:val="left"/>
+        <w:rPr>
+          <w:rFonts w:ascii="Consolas" w:hAnsi="Consolas" w:cs="Consolas"/>
+          <w:color w:val="000000"/>
+          <w:sz w:val="19"/>
+          <w:szCs w:val="19"/>
+        </w:rPr>
+      </w:pPr>
+      <w:r>
+        <w:rPr>
+          <w:rFonts w:ascii="Consolas" w:hAnsi="Consolas" w:cs="Consolas"/>
+          <w:color w:val="000000"/>
+          <w:sz w:val="19"/>
+          <w:szCs w:val="19"/>
+        </w:rPr>
+        <w:t xml:space="preserve">        }</w:t>
+      </w:r>
+    </w:p>
+    <w:p>
+      <w:pPr>
+        <w:autoSpaceDE w:val="0"/>
+        <w:autoSpaceDN w:val="0"/>
+        <w:adjustRightInd w:val="0"/>
+        <w:spacing w:after="0" w:line="240" w:lineRule="auto"/>
+        <w:jc w:val="left"/>
+        <w:rPr>
+          <w:rFonts w:ascii="Consolas" w:hAnsi="Consolas" w:cs="Consolas"/>
+          <w:color w:val="000000"/>
+          <w:sz w:val="19"/>
+          <w:szCs w:val="19"/>
+        </w:rPr>
+      </w:pPr>
+      <w:r>
+        <w:rPr>
+          <w:rFonts w:ascii="Consolas" w:hAnsi="Consolas" w:cs="Consolas"/>
+          <w:color w:val="000000"/>
+          <w:sz w:val="19"/>
+          <w:szCs w:val="19"/>
+        </w:rPr>
+        <w:t xml:space="preserve">    }</w:t>
+      </w:r>
+    </w:p>
+    <w:p>
+      <w:pPr>
+        <w:autoSpaceDE w:val="0"/>
+        <w:autoSpaceDN w:val="0"/>
+        <w:adjustRightInd w:val="0"/>
+        <w:spacing w:after="0" w:line="240" w:lineRule="auto"/>
+        <w:jc w:val="left"/>
+        <w:rPr>
+          <w:rFonts w:ascii="Consolas" w:hAnsi="Consolas" w:cs="Consolas"/>
+          <w:color w:val="000000"/>
+          <w:sz w:val="19"/>
+          <w:szCs w:val="19"/>
+        </w:rPr>
+      </w:pPr>
+      <w:r>
+        <w:rPr>
+          <w:rFonts w:ascii="Consolas" w:hAnsi="Consolas" w:cs="Consolas"/>
+          <w:color w:val="000000"/>
+          <w:sz w:val="19"/>
+          <w:szCs w:val="19"/>
+        </w:rPr>
+        <w:t>}</w:t>
+      </w:r>
+    </w:p>
+    <w:p>
+      <w:pPr>
+        <w:spacing w:line="259" w:lineRule="auto"/>
+        <w:jc w:val="left"/>
+        <w:rPr>
+          <w:rFonts w:eastAsiaTheme="majorEastAsia" w:cstheme="majorBidi"/>
+          <w:b/>
+          <w:color w:val="000000" w:themeColor="text1"/>
+          <w:sz w:val="32"/>
+          <w:szCs w:val="32"/>
+        </w:rPr>
+      </w:pPr>
+      <w:r>
+        <w:rPr>
+          <w:rFonts w:eastAsiaTheme="majorEastAsia" w:cstheme="majorBidi"/>
+          <w:b/>
+          <w:color w:val="000000" w:themeColor="text1"/>
+          <w:sz w:val="32"/>
+          <w:szCs w:val="32"/>
+        </w:rPr>
         <w:br w:type="page"/>
       </w:r>
     </w:p>

</xml_diff>

<commit_message>
Upcasting e Downcasting iniciado
</commit_message>
<xml_diff>
--- a/Aula_08_Classe/Aula_19_Matriz.docx
+++ b/Aula_08_Classe/Aula_19_Matriz.docx
@@ -32,7 +32,7 @@
       </w:r>
       <w:r>
         <w:tab/>
-        <w:t>04</w:t>
+        <w:t>10</w:t>
       </w:r>
       <w:r>
         <w:t>/1</w:t>
@@ -666,6 +666,9 @@
       </w:r>
     </w:p>
     <w:p>
+      <w:pPr>
+        <w:pStyle w:val="Ttulo1"/>
+      </w:pPr>
       <w:proofErr w:type="spellStart"/>
       <w:proofErr w:type="gramStart"/>
       <w:r>
@@ -679,6 +682,8 @@
       <w:r>
         <w:t xml:space="preserve">) – </w:t>
       </w:r>
+      <w:bookmarkStart w:id="0" w:name="_GoBack"/>
+      <w:bookmarkEnd w:id="0"/>
     </w:p>
     <w:p>
       <w:r>
@@ -1343,8 +1348,6 @@
           <w:szCs w:val="32"/>
         </w:rPr>
       </w:pPr>
-      <w:bookmarkStart w:id="0" w:name="_GoBack"/>
-      <w:bookmarkEnd w:id="0"/>
       <w:r>
         <w:rPr>
           <w:color w:val="000000" w:themeColor="text1"/>
@@ -3429,6 +3432,59 @@
           <w:sz w:val="32"/>
           <w:szCs w:val="32"/>
         </w:rPr>
+      </w:pPr>
+    </w:p>
+    <w:p>
+      <w:pPr>
+        <w:pStyle w:val="Ttulo1"/>
+      </w:pPr>
+      <w:r>
+        <w:t>GitHub</w:t>
+      </w:r>
+    </w:p>
+    <w:p>
+      <w:pPr>
+        <w:rPr>
+          <w:b/>
+        </w:rPr>
+      </w:pPr>
+      <w:r>
+        <w:t xml:space="preserve">O código está </w:t>
+      </w:r>
+      <w:proofErr w:type="gramStart"/>
+      <w:r>
+        <w:t>na subpasta</w:t>
+      </w:r>
+      <w:proofErr w:type="gramEnd"/>
+      <w:r>
+        <w:t xml:space="preserve"> </w:t>
+      </w:r>
+      <w:proofErr w:type="spellStart"/>
+      <w:r>
+        <w:rPr>
+          <w:b/>
+        </w:rPr>
+        <w:t>Matriz_OO</w:t>
+      </w:r>
+      <w:proofErr w:type="spellEnd"/>
+    </w:p>
+    <w:p>
+      <w:pPr>
+        <w:rPr>
+          <w:rFonts w:eastAsiaTheme="majorEastAsia" w:cstheme="majorBidi"/>
+          <w:b/>
+          <w:color w:val="000000" w:themeColor="text1"/>
+          <w:sz w:val="32"/>
+          <w:szCs w:val="32"/>
+        </w:rPr>
+      </w:pPr>
+      <w:r>
+        <w:t>https://github.com/endroni/ProgramacaoDeAplicativos.git</w:t>
+      </w:r>
+    </w:p>
+    <w:p>
+      <w:pPr>
+        <w:pStyle w:val="Ttulo1"/>
       </w:pPr>
     </w:p>
     <w:p>

</xml_diff>